<commit_message>
Commit before updating gitForWindows
</commit_message>
<xml_diff>
--- a/ADSnotes.docx
+++ b/ADSnotes.docx
@@ -1321,169 +1321,566 @@
           <w:lang w:val="en-US"/>
         </w:rPr>
       </w:pPr>
+    </w:p>
+    <w:p>
+      <w:pPr>
+        <w:bidi w:val="0"/>
+        <w:rPr>
+          <w:rFonts w:hint="default"/>
+          <w:lang w:val="en-US"/>
+        </w:rPr>
+      </w:pPr>
+      <w:r>
+        <w:rPr>
+          <w:rFonts w:hint="default"/>
+          <w:lang w:val="en-US"/>
+        </w:rPr>
+        <w:t>Exercise:</w:t>
+      </w:r>
+    </w:p>
+    <w:p>
+      <w:pPr>
+        <w:bidi w:val="0"/>
+      </w:pPr>
+      <w:r>
+        <w:rPr>
+          <w:rFonts w:hint="default"/>
+          <w:lang w:val="en-US"/>
+        </w:rPr>
+        <w:t xml:space="preserve">Prove that </w:t>
+      </w:r>
+      <w:r>
+        <w:t>3n</w:t>
+      </w:r>
+      <w:r>
+        <w:rPr>
+          <w:rFonts w:hint="default"/>
+          <w:lang w:val="en-US"/>
+        </w:rPr>
+        <w:t xml:space="preserve"> </w:t>
+      </w:r>
+      <w:r>
+        <w:t>log n</w:t>
+      </w:r>
+      <w:r>
+        <w:rPr>
+          <w:rFonts w:hint="default"/>
+          <w:lang w:val="en-US"/>
+        </w:rPr>
+        <w:t xml:space="preserve"> </w:t>
+      </w:r>
+      <w:r>
+        <w:t>+</w:t>
+      </w:r>
+      <w:r>
+        <w:rPr>
+          <w:rFonts w:hint="default"/>
+          <w:lang w:val="en-US"/>
+        </w:rPr>
+        <w:t xml:space="preserve"> </w:t>
+      </w:r>
+      <w:r>
+        <w:t>4n</w:t>
+      </w:r>
+      <w:r>
+        <w:rPr>
+          <w:rFonts w:hint="default"/>
+          <w:lang w:val="en-US"/>
+        </w:rPr>
+        <w:t xml:space="preserve"> </w:t>
+      </w:r>
+      <w:r>
+        <w:t>+</w:t>
+      </w:r>
+      <w:r>
+        <w:rPr>
+          <w:rFonts w:hint="default"/>
+          <w:lang w:val="en-US"/>
+        </w:rPr>
+        <w:t xml:space="preserve"> </w:t>
+      </w:r>
+      <w:r>
+        <w:t>5logn is Θ(nlog n).</w:t>
+      </w:r>
+    </w:p>
+    <w:p>
+      <w:pPr>
+        <w:bidi w:val="0"/>
+      </w:pPr>
+      <w:r>
+        <w:rPr>
+          <w:rFonts w:hint="default"/>
+          <w:lang w:val="en-US"/>
+        </w:rPr>
+        <w:t xml:space="preserve">Proof: </w:t>
+      </w:r>
+      <w:r>
+        <w:t>3nlog n ≤ 3nlog n</w:t>
+      </w:r>
+      <w:r>
+        <w:rPr>
+          <w:rFonts w:hint="default"/>
+          <w:lang w:val="en-US"/>
+        </w:rPr>
+        <w:t xml:space="preserve"> </w:t>
+      </w:r>
+      <w:r>
+        <w:t>+</w:t>
+      </w:r>
+      <w:r>
+        <w:rPr>
+          <w:rFonts w:hint="default"/>
+          <w:lang w:val="en-US"/>
+        </w:rPr>
+        <w:t xml:space="preserve"> </w:t>
+      </w:r>
+      <w:r>
+        <w:t>4n</w:t>
+      </w:r>
+      <w:r>
+        <w:rPr>
+          <w:rFonts w:hint="default"/>
+          <w:lang w:val="en-US"/>
+        </w:rPr>
+        <w:t xml:space="preserve"> </w:t>
+      </w:r>
+      <w:r>
+        <w:t>+</w:t>
+      </w:r>
+      <w:r>
+        <w:rPr>
+          <w:rFonts w:hint="default"/>
+          <w:lang w:val="en-US"/>
+        </w:rPr>
+        <w:t xml:space="preserve"> </w:t>
+      </w:r>
+      <w:r>
+        <w:t>5logn ≤ (3+4+5)nlogn for n ≥ 2.</w:t>
+      </w:r>
+    </w:p>
+    <w:p>
+      <w:pPr>
+        <w:pBdr>
+          <w:bottom w:val="single" w:color="auto" w:sz="4" w:space="0"/>
+        </w:pBdr>
+        <w:bidi w:val="0"/>
+        <w:rPr>
+          <w:rFonts w:hint="default"/>
+          <w:lang w:val="en-US"/>
+        </w:rPr>
+      </w:pPr>
+    </w:p>
+    <w:p>
+      <w:pPr>
+        <w:bidi w:val="0"/>
+        <w:rPr>
+          <w:rFonts w:hint="default"/>
+          <w:lang w:val="en-US"/>
+        </w:rPr>
+      </w:pPr>
+    </w:p>
+    <w:p>
+      <w:pPr>
+        <w:bidi w:val="0"/>
+      </w:pPr>
+      <w:r>
+        <w:drawing>
+          <wp:inline distT="0" distB="0" distL="114300" distR="114300">
+            <wp:extent cx="2973070" cy="2931795"/>
+            <wp:effectExtent l="0" t="0" r="13970" b="9525"/>
+            <wp:docPr id="1" name="Picture 1"/>
+            <wp:cNvGraphicFramePr>
+              <a:graphicFrameLocks xmlns:a="http://schemas.openxmlformats.org/drawingml/2006/main" noChangeAspect="1"/>
+            </wp:cNvGraphicFramePr>
+            <a:graphic xmlns:a="http://schemas.openxmlformats.org/drawingml/2006/main">
+              <a:graphicData uri="http://schemas.openxmlformats.org/drawingml/2006/picture">
+                <pic:pic xmlns:pic="http://schemas.openxmlformats.org/drawingml/2006/picture">
+                  <pic:nvPicPr>
+                    <pic:cNvPr id="1" name="Picture 1"/>
+                    <pic:cNvPicPr>
+                      <a:picLocks noChangeAspect="1"/>
+                    </pic:cNvPicPr>
+                  </pic:nvPicPr>
+                  <pic:blipFill>
+                    <a:blip r:embed="rId10"/>
+                    <a:stretch>
+                      <a:fillRect/>
+                    </a:stretch>
+                  </pic:blipFill>
+                  <pic:spPr>
+                    <a:xfrm>
+                      <a:off x="0" y="0"/>
+                      <a:ext cx="2973070" cy="2931795"/>
+                    </a:xfrm>
+                    <a:prstGeom prst="rect">
+                      <a:avLst/>
+                    </a:prstGeom>
+                    <a:noFill/>
+                    <a:ln>
+                      <a:noFill/>
+                    </a:ln>
+                  </pic:spPr>
+                </pic:pic>
+              </a:graphicData>
+            </a:graphic>
+          </wp:inline>
+        </w:drawing>
+      </w:r>
+    </w:p>
+    <w:p>
+      <w:pPr>
+        <w:bidi w:val="0"/>
+      </w:pPr>
+    </w:p>
+    <w:p>
+      <w:pPr>
+        <w:bidi w:val="0"/>
+      </w:pPr>
+    </w:p>
+    <w:p>
+      <w:pPr>
+        <w:bidi w:val="0"/>
+      </w:pPr>
+    </w:p>
+    <w:p>
+      <w:pPr>
+        <w:bidi w:val="0"/>
+      </w:pPr>
+      <w:r>
+        <w:drawing>
+          <wp:inline distT="0" distB="0" distL="114300" distR="114300">
+            <wp:extent cx="5268595" cy="2522220"/>
+            <wp:effectExtent l="0" t="0" r="4445" b="7620"/>
+            <wp:docPr id="8" name="Picture 2"/>
+            <wp:cNvGraphicFramePr>
+              <a:graphicFrameLocks xmlns:a="http://schemas.openxmlformats.org/drawingml/2006/main" noChangeAspect="1"/>
+            </wp:cNvGraphicFramePr>
+            <a:graphic xmlns:a="http://schemas.openxmlformats.org/drawingml/2006/main">
+              <a:graphicData uri="http://schemas.openxmlformats.org/drawingml/2006/picture">
+                <pic:pic xmlns:pic="http://schemas.openxmlformats.org/drawingml/2006/picture">
+                  <pic:nvPicPr>
+                    <pic:cNvPr id="8" name="Picture 2"/>
+                    <pic:cNvPicPr>
+                      <a:picLocks noChangeAspect="1"/>
+                    </pic:cNvPicPr>
+                  </pic:nvPicPr>
+                  <pic:blipFill>
+                    <a:blip r:embed="rId11"/>
+                    <a:stretch>
+                      <a:fillRect/>
+                    </a:stretch>
+                  </pic:blipFill>
+                  <pic:spPr>
+                    <a:xfrm>
+                      <a:off x="0" y="0"/>
+                      <a:ext cx="5268595" cy="2522220"/>
+                    </a:xfrm>
+                    <a:prstGeom prst="rect">
+                      <a:avLst/>
+                    </a:prstGeom>
+                    <a:noFill/>
+                    <a:ln>
+                      <a:noFill/>
+                    </a:ln>
+                  </pic:spPr>
+                </pic:pic>
+              </a:graphicData>
+            </a:graphic>
+          </wp:inline>
+        </w:drawing>
+      </w:r>
+    </w:p>
+    <w:p>
+      <w:pPr>
+        <w:bidi w:val="0"/>
+      </w:pPr>
+    </w:p>
+    <w:p>
+      <w:pPr>
+        <w:bidi w:val="0"/>
+      </w:pPr>
+      <w:r>
+        <w:drawing>
+          <wp:inline distT="0" distB="0" distL="114300" distR="114300">
+            <wp:extent cx="5272405" cy="913765"/>
+            <wp:effectExtent l="0" t="0" r="635" b="635"/>
+            <wp:docPr id="10" name="Picture 4"/>
+            <wp:cNvGraphicFramePr>
+              <a:graphicFrameLocks xmlns:a="http://schemas.openxmlformats.org/drawingml/2006/main" noChangeAspect="1"/>
+            </wp:cNvGraphicFramePr>
+            <a:graphic xmlns:a="http://schemas.openxmlformats.org/drawingml/2006/main">
+              <a:graphicData uri="http://schemas.openxmlformats.org/drawingml/2006/picture">
+                <pic:pic xmlns:pic="http://schemas.openxmlformats.org/drawingml/2006/picture">
+                  <pic:nvPicPr>
+                    <pic:cNvPr id="10" name="Picture 4"/>
+                    <pic:cNvPicPr>
+                      <a:picLocks noChangeAspect="1"/>
+                    </pic:cNvPicPr>
+                  </pic:nvPicPr>
+                  <pic:blipFill>
+                    <a:blip r:embed="rId12"/>
+                    <a:stretch>
+                      <a:fillRect/>
+                    </a:stretch>
+                  </pic:blipFill>
+                  <pic:spPr>
+                    <a:xfrm>
+                      <a:off x="0" y="0"/>
+                      <a:ext cx="5272405" cy="913765"/>
+                    </a:xfrm>
+                    <a:prstGeom prst="rect">
+                      <a:avLst/>
+                    </a:prstGeom>
+                    <a:noFill/>
+                    <a:ln>
+                      <a:noFill/>
+                    </a:ln>
+                  </pic:spPr>
+                </pic:pic>
+              </a:graphicData>
+            </a:graphic>
+          </wp:inline>
+        </w:drawing>
+      </w:r>
+    </w:p>
+    <w:p>
+      <w:pPr>
+        <w:pBdr>
+          <w:bottom w:val="single" w:color="auto" w:sz="4" w:space="0"/>
+        </w:pBdr>
+        <w:bidi w:val="0"/>
+      </w:pPr>
+    </w:p>
+    <w:p>
+      <w:pPr>
+        <w:bidi w:val="0"/>
+        <w:rPr>
+          <w:rFonts w:hint="default"/>
+          <w:lang w:val="en-US"/>
+        </w:rPr>
+      </w:pPr>
+    </w:p>
+    <w:p>
+      <w:pPr>
+        <w:bidi w:val="0"/>
+        <w:rPr>
+          <w:rFonts w:hint="default"/>
+          <w:lang w:val="en-US"/>
+        </w:rPr>
+      </w:pPr>
+      <w:r>
+        <w:rPr>
+          <w:rFonts w:hint="default"/>
+          <w:lang w:val="en-US"/>
+        </w:rPr>
+        <w:t>ArrayMax:</w:t>
+      </w:r>
+    </w:p>
+    <w:p>
+      <w:pPr>
+        <w:bidi w:val="0"/>
+        <w:rPr>
+          <w:rFonts w:hint="default"/>
+          <w:lang w:val="en-US"/>
+        </w:rPr>
+      </w:pPr>
+    </w:p>
+    <w:p>
+      <w:pPr>
+        <w:bidi w:val="0"/>
+      </w:pPr>
+      <w:r>
+        <w:drawing>
+          <wp:inline distT="0" distB="0" distL="114300" distR="114300">
+            <wp:extent cx="4420870" cy="1501775"/>
+            <wp:effectExtent l="0" t="0" r="13970" b="6985"/>
+            <wp:docPr id="11" name="Picture 5"/>
+            <wp:cNvGraphicFramePr>
+              <a:graphicFrameLocks xmlns:a="http://schemas.openxmlformats.org/drawingml/2006/main" noChangeAspect="1"/>
+            </wp:cNvGraphicFramePr>
+            <a:graphic xmlns:a="http://schemas.openxmlformats.org/drawingml/2006/main">
+              <a:graphicData uri="http://schemas.openxmlformats.org/drawingml/2006/picture">
+                <pic:pic xmlns:pic="http://schemas.openxmlformats.org/drawingml/2006/picture">
+                  <pic:nvPicPr>
+                    <pic:cNvPr id="11" name="Picture 5"/>
+                    <pic:cNvPicPr>
+                      <a:picLocks noChangeAspect="1"/>
+                    </pic:cNvPicPr>
+                  </pic:nvPicPr>
+                  <pic:blipFill>
+                    <a:blip r:embed="rId13"/>
+                    <a:stretch>
+                      <a:fillRect/>
+                    </a:stretch>
+                  </pic:blipFill>
+                  <pic:spPr>
+                    <a:xfrm>
+                      <a:off x="0" y="0"/>
+                      <a:ext cx="4420870" cy="1501775"/>
+                    </a:xfrm>
+                    <a:prstGeom prst="rect">
+                      <a:avLst/>
+                    </a:prstGeom>
+                    <a:noFill/>
+                    <a:ln>
+                      <a:noFill/>
+                    </a:ln>
+                  </pic:spPr>
+                </pic:pic>
+              </a:graphicData>
+            </a:graphic>
+          </wp:inline>
+        </w:drawing>
+      </w:r>
+    </w:p>
+    <w:p>
+      <w:pPr>
+        <w:bidi w:val="0"/>
+      </w:pPr>
+    </w:p>
+    <w:p>
+      <w:pPr>
+        <w:bidi w:val="0"/>
+        <w:ind w:firstLine="420" w:firstLineChars="0"/>
+        <w:rPr>
+          <w:rFonts w:hint="default"/>
+          <w:lang w:val="en-US"/>
+        </w:rPr>
+      </w:pPr>
+      <w:r>
+        <w:rPr>
+          <w:rFonts w:hint="default"/>
+          <w:lang w:val="en-US"/>
+        </w:rPr>
+        <w:t xml:space="preserve">The </w:t>
+      </w:r>
+      <w:r>
+        <w:rPr>
+          <w:rFonts w:hint="default"/>
+          <w:i/>
+          <w:iCs/>
+          <w:lang w:val="en-US"/>
+        </w:rPr>
+        <w:t xml:space="preserve">arrayMax </w:t>
+      </w:r>
+      <w:r>
+        <w:rPr>
+          <w:rFonts w:hint="default"/>
+          <w:lang w:val="en-US"/>
+        </w:rPr>
+        <w:t>is O(n).</w:t>
+      </w:r>
+    </w:p>
+    <w:p>
+      <w:pPr>
+        <w:bidi w:val="0"/>
+        <w:ind w:firstLine="420" w:firstLineChars="0"/>
+        <w:rPr>
+          <w:rFonts w:hint="default"/>
+          <w:lang w:val="en-US"/>
+        </w:rPr>
+      </w:pPr>
+    </w:p>
+    <w:p>
+      <w:pPr>
+        <w:bidi w:val="0"/>
+        <w:ind w:firstLine="420" w:firstLineChars="0"/>
+      </w:pPr>
+      <w:r>
+        <w:t>A more interesting question about arrayMax is how many times we might update the current “biggest” value. In the worst case, if the data is given to us in increasing order, the biggest value is reassigned n − 1 times. But what if the input is given to us in random order, with all orders equally likely; what would be the expected number of times we update the biggest value in this case? To answer this question, note that we update the current biggest in an iteration of the loop only if the current element is bigger than all the elements that precede it. If the sequence is given to us in random order, the probability that the jth element is the largest of the first j elements is 1/ j (assuming uniqueness). Hence, the expected number of times we update the biggest (including initialization) is H</w:t>
+      </w:r>
+      <w:r>
+        <w:rPr>
+          <w:sz w:val="15"/>
+          <w:szCs w:val="15"/>
+        </w:rPr>
+        <w:t>n</w:t>
+      </w:r>
+      <w:r>
+        <w:t xml:space="preserve"> = ∑ 1/ j</w:t>
+      </w:r>
+      <w:r>
+        <w:rPr>
+          <w:rFonts w:hint="default"/>
+          <w:lang w:val="en-US"/>
+        </w:rPr>
+        <w:t xml:space="preserve"> (j goes from 1 to n)</w:t>
+      </w:r>
+      <w:r>
+        <w:t xml:space="preserve">, which is known as the nth </w:t>
+      </w:r>
+      <w:r>
+        <w:rPr>
+          <w:b/>
+          <w:bCs/>
+        </w:rPr>
+        <w:t>Harmonic number.</w:t>
+      </w:r>
+      <w:r>
+        <w:t xml:space="preserve"> It can be shown that H</w:t>
+      </w:r>
+      <w:r>
+        <w:rPr>
+          <w:sz w:val="15"/>
+          <w:szCs w:val="15"/>
+        </w:rPr>
+        <w:t>n</w:t>
+      </w:r>
+      <w:r>
+        <w:t xml:space="preserve"> is </w:t>
+      </w:r>
+      <w:r>
+        <w:rPr>
+          <w:b/>
+          <w:bCs/>
+        </w:rPr>
+        <w:t>O(logn)</w:t>
+      </w:r>
+      <w:r>
+        <w:t>. Therefore, the expected number of times the biggest value is updated by arrayMax on a randomly ordered sequence is O(logn).</w:t>
+      </w:r>
+    </w:p>
+    <w:p>
+      <w:pPr>
+        <w:bidi w:val="0"/>
+        <w:ind w:firstLine="420" w:firstLineChars="0"/>
+      </w:pPr>
+    </w:p>
+    <w:p>
+      <w:pPr>
+        <w:bidi w:val="0"/>
+        <w:rPr>
+          <w:rFonts w:hint="default"/>
+          <w:lang w:val="en-US"/>
+        </w:rPr>
+      </w:pPr>
+    </w:p>
+    <w:p>
+      <w:pPr>
+        <w:bidi w:val="0"/>
+        <w:rPr>
+          <w:rFonts w:hint="default"/>
+          <w:lang w:val="en-US"/>
+        </w:rPr>
+      </w:pPr>
+      <w:r>
+        <w:rPr>
+          <w:rFonts w:hint="default"/>
+          <w:lang w:val="en-US"/>
+        </w:rPr>
+        <w:t>Composing long Strings</w:t>
+      </w:r>
+    </w:p>
+    <w:p>
+      <w:pPr>
+        <w:bidi w:val="0"/>
+        <w:rPr>
+          <w:rFonts w:hint="default"/>
+          <w:lang w:val="en-US"/>
+        </w:rPr>
+      </w:pPr>
       <w:bookmarkStart w:id="0" w:name="_GoBack"/>
       <w:bookmarkEnd w:id="0"/>
-    </w:p>
-    <w:p>
-      <w:pPr>
-        <w:bidi w:val="0"/>
-        <w:rPr>
-          <w:rFonts w:hint="default"/>
-          <w:lang w:val="en-US"/>
-        </w:rPr>
-      </w:pPr>
-      <w:r>
-        <w:rPr>
-          <w:rFonts w:hint="default"/>
-          <w:lang w:val="en-US"/>
-        </w:rPr>
-        <w:t>Exercise:</w:t>
-      </w:r>
-    </w:p>
-    <w:p>
-      <w:pPr>
-        <w:bidi w:val="0"/>
-      </w:pPr>
-      <w:r>
-        <w:rPr>
-          <w:rFonts w:hint="default"/>
-          <w:lang w:val="en-US"/>
-        </w:rPr>
-        <w:t xml:space="preserve">Prove that </w:t>
-      </w:r>
-      <w:r>
-        <w:t>3n</w:t>
-      </w:r>
-      <w:r>
-        <w:rPr>
-          <w:rFonts w:hint="default"/>
-          <w:lang w:val="en-US"/>
-        </w:rPr>
-        <w:t xml:space="preserve"> </w:t>
-      </w:r>
-      <w:r>
-        <w:t>log n</w:t>
-      </w:r>
-      <w:r>
-        <w:rPr>
-          <w:rFonts w:hint="default"/>
-          <w:lang w:val="en-US"/>
-        </w:rPr>
-        <w:t xml:space="preserve"> </w:t>
-      </w:r>
-      <w:r>
-        <w:t>+</w:t>
-      </w:r>
-      <w:r>
-        <w:rPr>
-          <w:rFonts w:hint="default"/>
-          <w:lang w:val="en-US"/>
-        </w:rPr>
-        <w:t xml:space="preserve"> </w:t>
-      </w:r>
-      <w:r>
-        <w:t>4n</w:t>
-      </w:r>
-      <w:r>
-        <w:rPr>
-          <w:rFonts w:hint="default"/>
-          <w:lang w:val="en-US"/>
-        </w:rPr>
-        <w:t xml:space="preserve"> </w:t>
-      </w:r>
-      <w:r>
-        <w:t>+</w:t>
-      </w:r>
-      <w:r>
-        <w:rPr>
-          <w:rFonts w:hint="default"/>
-          <w:lang w:val="en-US"/>
-        </w:rPr>
-        <w:t xml:space="preserve"> </w:t>
-      </w:r>
-      <w:r>
-        <w:t>5logn is Θ(nlog n).</w:t>
-      </w:r>
-    </w:p>
-    <w:p>
-      <w:pPr>
-        <w:bidi w:val="0"/>
-      </w:pPr>
-      <w:r>
-        <w:rPr>
-          <w:rFonts w:hint="default"/>
-          <w:lang w:val="en-US"/>
-        </w:rPr>
-        <w:t xml:space="preserve">Proof: </w:t>
-      </w:r>
-      <w:r>
-        <w:t>3nlog n ≤ 3nlog n</w:t>
-      </w:r>
-      <w:r>
-        <w:rPr>
-          <w:rFonts w:hint="default"/>
-          <w:lang w:val="en-US"/>
-        </w:rPr>
-        <w:t xml:space="preserve"> </w:t>
-      </w:r>
-      <w:r>
-        <w:t>+</w:t>
-      </w:r>
-      <w:r>
-        <w:rPr>
-          <w:rFonts w:hint="default"/>
-          <w:lang w:val="en-US"/>
-        </w:rPr>
-        <w:t xml:space="preserve"> </w:t>
-      </w:r>
-      <w:r>
-        <w:t>4n</w:t>
-      </w:r>
-      <w:r>
-        <w:rPr>
-          <w:rFonts w:hint="default"/>
-          <w:lang w:val="en-US"/>
-        </w:rPr>
-        <w:t xml:space="preserve"> </w:t>
-      </w:r>
-      <w:r>
-        <w:t>+</w:t>
-      </w:r>
-      <w:r>
-        <w:rPr>
-          <w:rFonts w:hint="default"/>
-          <w:lang w:val="en-US"/>
-        </w:rPr>
-        <w:t xml:space="preserve"> </w:t>
-      </w:r>
-      <w:r>
-        <w:t>5logn ≤ (3+4+5)nlogn for n ≥ 2.</w:t>
-      </w:r>
-    </w:p>
-    <w:p>
-      <w:pPr>
-        <w:bidi w:val="0"/>
-        <w:rPr>
-          <w:rFonts w:hint="default"/>
-          <w:lang w:val="en-US"/>
-        </w:rPr>
-      </w:pPr>
-    </w:p>
-    <w:p>
-      <w:pPr>
-        <w:bidi w:val="0"/>
-        <w:rPr>
-          <w:rFonts w:hint="default"/>
-          <w:lang w:val="en-US"/>
-        </w:rPr>
-      </w:pPr>
-      <w:r>
-        <w:rPr>
-          <w:rFonts w:hint="default"/>
-          <w:lang w:val="en-US"/>
-        </w:rPr>
-        <w:t>189-es oldalon tartok</w:t>
-      </w:r>
     </w:p>
     <w:sectPr>
       <w:pgSz w:w="11906" w:h="16838"/>
@@ -1791,6 +2188,7 @@
       <w:jc w:val="left"/>
     </w:pPr>
     <w:rPr>
+      <w:rFonts w:ascii="Times New Roman" w:hAnsi="Times New Roman" w:eastAsia="SimSun" w:cs="Times New Roman"/>
       <w:kern w:val="0"/>
       <w:sz w:val="24"/>
       <w:szCs w:val="24"/>

</xml_diff>

<commit_message>
Add current page to ADSnotes
</commit_message>
<xml_diff>
--- a/ADSnotes.docx
+++ b/ADSnotes.docx
@@ -7826,134 +7826,145 @@
           <w:rFonts w:hint="default"/>
           <w:lang w:val="en-US"/>
         </w:rPr>
-        <w:t>[Slide-ok az elozo evbol</w:t>
+        <w:t>[Slide-ok az elozo evbol]</w:t>
+      </w:r>
+    </w:p>
+    <w:p>
+      <w:pPr>
+        <w:bidi w:val="0"/>
+        <w:rPr>
+          <w:rFonts w:ascii="SimSun" w:hAnsi="SimSun" w:eastAsia="SimSun" w:cs="SimSun"/>
+          <w:sz w:val="24"/>
+          <w:szCs w:val="24"/>
+        </w:rPr>
+      </w:pPr>
+    </w:p>
+    <w:p>
+      <w:pPr>
+        <w:bidi w:val="0"/>
+        <w:rPr>
+          <w:rFonts w:hint="default" w:ascii="SimSun" w:hAnsi="SimSun" w:eastAsia="SimSun" w:cs="SimSun"/>
+          <w:sz w:val="24"/>
+          <w:szCs w:val="24"/>
+          <w:lang w:val="en-US"/>
+        </w:rPr>
+      </w:pPr>
+      <w:r>
+        <w:rPr>
+          <w:rFonts w:hint="default" w:ascii="SimSun" w:hAnsi="SimSun" w:eastAsia="SimSun" w:cs="SimSun"/>
+          <w:sz w:val="24"/>
+          <w:szCs w:val="24"/>
+          <w:lang w:val="en-US"/>
+        </w:rPr>
+        <w:t>Drawing an English Ruler</w:t>
+      </w:r>
+    </w:p>
+    <w:p>
+      <w:pPr>
+        <w:bidi w:val="0"/>
+        <w:rPr>
+          <w:rFonts w:hint="default" w:ascii="SimSun" w:hAnsi="SimSun" w:eastAsia="SimSun" w:cs="SimSun"/>
+          <w:sz w:val="24"/>
+          <w:szCs w:val="24"/>
+          <w:lang w:val="en-US"/>
+        </w:rPr>
+      </w:pPr>
+    </w:p>
+    <w:p>
+      <w:pPr>
+        <w:bidi w:val="0"/>
+        <w:ind w:firstLine="420" w:firstLineChars="0"/>
+        <w:rPr>
+          <w:rFonts w:hint="default" w:ascii="SimSun" w:hAnsi="SimSun" w:eastAsia="SimSun" w:cs="SimSun"/>
+          <w:sz w:val="24"/>
+          <w:szCs w:val="24"/>
+          <w:lang w:val="en-US"/>
+        </w:rPr>
+      </w:pPr>
+      <w:r>
+        <w:rPr>
+          <w:rFonts w:ascii="SimSun" w:hAnsi="SimSun" w:eastAsia="SimSun" w:cs="SimSun"/>
+          <w:sz w:val="24"/>
+          <w:szCs w:val="24"/>
+        </w:rPr>
+        <w:t>Proposition: For c ≥ 0, a call to drawInterval(c) results in precisely 2c − 1 lines of output.</w:t>
+      </w:r>
+    </w:p>
+    <w:p>
+      <w:pPr>
+        <w:bidi w:val="0"/>
+        <w:rPr>
+          <w:rFonts w:hint="default" w:ascii="SimSun" w:hAnsi="SimSun" w:eastAsia="SimSun" w:cs="SimSun"/>
+          <w:sz w:val="24"/>
+          <w:szCs w:val="24"/>
+          <w:lang w:val="en-US"/>
+        </w:rPr>
+      </w:pPr>
+    </w:p>
+    <w:p>
+      <w:pPr>
+        <w:bidi w:val="0"/>
+        <w:ind w:firstLine="420" w:firstLineChars="0"/>
+        <w:rPr>
+          <w:rFonts w:hint="default" w:ascii="SimSun" w:hAnsi="SimSun" w:eastAsia="SimSun" w:cs="SimSun"/>
+          <w:sz w:val="24"/>
+          <w:szCs w:val="24"/>
+          <w:lang w:val="en-US"/>
+        </w:rPr>
+      </w:pPr>
+      <w:r>
+        <w:rPr>
+          <w:rFonts w:hint="default" w:ascii="SimSun" w:hAnsi="SimSun" w:eastAsia="SimSun" w:cs="SimSun"/>
+          <w:sz w:val="24"/>
+          <w:szCs w:val="24"/>
+          <w:lang w:val="en-US"/>
+        </w:rPr>
+        <w:t>[Ezt probaljuk meg a recurrence equation-nel igazolni.]</w:t>
+      </w:r>
+    </w:p>
+    <w:p>
+      <w:pPr>
+        <w:bidi w:val="0"/>
+        <w:ind w:firstLine="420" w:firstLineChars="0"/>
+        <w:rPr>
+          <w:rFonts w:hint="default" w:ascii="SimSun" w:hAnsi="SimSun" w:eastAsia="SimSun" w:cs="SimSun"/>
+          <w:sz w:val="24"/>
+          <w:szCs w:val="24"/>
+          <w:lang w:val="en-US"/>
+        </w:rPr>
+      </w:pPr>
+    </w:p>
+    <w:p>
+      <w:pPr>
+        <w:bidi w:val="0"/>
+        <w:ind w:firstLine="420" w:firstLineChars="0"/>
+        <w:rPr>
+          <w:rFonts w:hint="default" w:ascii="SimSun" w:hAnsi="SimSun" w:eastAsia="SimSun" w:cs="SimSun"/>
+          <w:sz w:val="24"/>
+          <w:szCs w:val="24"/>
+          <w:lang w:val="en-US"/>
+        </w:rPr>
+      </w:pPr>
+      <w:r>
+        <w:rPr>
+          <w:rFonts w:hint="default" w:ascii="SimSun" w:hAnsi="SimSun" w:eastAsia="SimSun" w:cs="SimSun"/>
+          <w:sz w:val="24"/>
+          <w:szCs w:val="24"/>
+          <w:lang w:val="en-US"/>
+        </w:rPr>
+        <w:t>[A 203-as (221-es) oldalon tartok.</w:t>
       </w:r>
       <w:bookmarkStart w:id="0" w:name="_GoBack"/>
       <w:bookmarkEnd w:id="0"/>
       <w:r>
         <w:rPr>
-          <w:rFonts w:hint="default"/>
+          <w:rFonts w:hint="default" w:ascii="SimSun" w:hAnsi="SimSun" w:eastAsia="SimSun" w:cs="SimSun"/>
+          <w:sz w:val="24"/>
+          <w:szCs w:val="24"/>
           <w:lang w:val="en-US"/>
         </w:rPr>
         <w:t>]</w:t>
       </w:r>
-    </w:p>
-    <w:p>
-      <w:pPr>
-        <w:bidi w:val="0"/>
-        <w:rPr>
-          <w:rFonts w:ascii="SimSun" w:hAnsi="SimSun" w:eastAsia="SimSun" w:cs="SimSun"/>
-          <w:sz w:val="24"/>
-          <w:szCs w:val="24"/>
-        </w:rPr>
-      </w:pPr>
-    </w:p>
-    <w:p>
-      <w:pPr>
-        <w:bidi w:val="0"/>
-        <w:rPr>
-          <w:rFonts w:hint="default" w:ascii="SimSun" w:hAnsi="SimSun" w:eastAsia="SimSun" w:cs="SimSun"/>
-          <w:sz w:val="24"/>
-          <w:szCs w:val="24"/>
-          <w:lang w:val="en-US"/>
-        </w:rPr>
-      </w:pPr>
-      <w:r>
-        <w:rPr>
-          <w:rFonts w:hint="default" w:ascii="SimSun" w:hAnsi="SimSun" w:eastAsia="SimSun" w:cs="SimSun"/>
-          <w:sz w:val="24"/>
-          <w:szCs w:val="24"/>
-          <w:lang w:val="en-US"/>
-        </w:rPr>
-        <w:t>Drawing an English Ruler</w:t>
-      </w:r>
-    </w:p>
-    <w:p>
-      <w:pPr>
-        <w:bidi w:val="0"/>
-        <w:rPr>
-          <w:rFonts w:hint="default" w:ascii="SimSun" w:hAnsi="SimSun" w:eastAsia="SimSun" w:cs="SimSun"/>
-          <w:sz w:val="24"/>
-          <w:szCs w:val="24"/>
-          <w:lang w:val="en-US"/>
-        </w:rPr>
-      </w:pPr>
-    </w:p>
-    <w:p>
-      <w:pPr>
-        <w:bidi w:val="0"/>
-        <w:ind w:firstLine="420" w:firstLineChars="0"/>
-        <w:rPr>
-          <w:rFonts w:hint="default" w:ascii="SimSun" w:hAnsi="SimSun" w:eastAsia="SimSun" w:cs="SimSun"/>
-          <w:sz w:val="24"/>
-          <w:szCs w:val="24"/>
-          <w:lang w:val="en-US"/>
-        </w:rPr>
-      </w:pPr>
-      <w:r>
-        <w:rPr>
-          <w:rFonts w:ascii="SimSun" w:hAnsi="SimSun" w:eastAsia="SimSun" w:cs="SimSun"/>
-          <w:sz w:val="24"/>
-          <w:szCs w:val="24"/>
-        </w:rPr>
-        <w:t>Proposition: For c ≥ 0, a call to drawInterval(c) results in precisely 2c − 1 lines of output.</w:t>
-      </w:r>
-    </w:p>
-    <w:p>
-      <w:pPr>
-        <w:bidi w:val="0"/>
-        <w:rPr>
-          <w:rFonts w:hint="default" w:ascii="SimSun" w:hAnsi="SimSun" w:eastAsia="SimSun" w:cs="SimSun"/>
-          <w:sz w:val="24"/>
-          <w:szCs w:val="24"/>
-          <w:lang w:val="en-US"/>
-        </w:rPr>
-      </w:pPr>
-    </w:p>
-    <w:p>
-      <w:pPr>
-        <w:bidi w:val="0"/>
-        <w:ind w:firstLine="420" w:firstLineChars="0"/>
-        <w:rPr>
-          <w:rFonts w:hint="default" w:ascii="SimSun" w:hAnsi="SimSun" w:eastAsia="SimSun" w:cs="SimSun"/>
-          <w:sz w:val="24"/>
-          <w:szCs w:val="24"/>
-          <w:lang w:val="en-US"/>
-        </w:rPr>
-      </w:pPr>
-      <w:r>
-        <w:rPr>
-          <w:rFonts w:hint="default" w:ascii="SimSun" w:hAnsi="SimSun" w:eastAsia="SimSun" w:cs="SimSun"/>
-          <w:sz w:val="24"/>
-          <w:szCs w:val="24"/>
-          <w:lang w:val="en-US"/>
-        </w:rPr>
-        <w:t>[Ezt probaljuk meg a recurrence equation-nel igazolni.]</w:t>
-      </w:r>
-    </w:p>
-    <w:p>
-      <w:pPr>
-        <w:bidi w:val="0"/>
-        <w:ind w:firstLine="420" w:firstLineChars="0"/>
-        <w:rPr>
-          <w:rFonts w:hint="default" w:ascii="SimSun" w:hAnsi="SimSun" w:eastAsia="SimSun" w:cs="SimSun"/>
-          <w:sz w:val="24"/>
-          <w:szCs w:val="24"/>
-          <w:lang w:val="en-US"/>
-        </w:rPr>
-      </w:pPr>
-    </w:p>
-    <w:p>
-      <w:pPr>
-        <w:bidi w:val="0"/>
-        <w:ind w:firstLine="420" w:firstLineChars="0"/>
-        <w:rPr>
-          <w:rFonts w:hint="default" w:ascii="SimSun" w:hAnsi="SimSun" w:eastAsia="SimSun" w:cs="SimSun"/>
-          <w:sz w:val="24"/>
-          <w:szCs w:val="24"/>
-          <w:lang w:val="en-US"/>
-        </w:rPr>
-      </w:pPr>
     </w:p>
     <w:sectPr>
       <w:pgSz w:w="11906" w:h="16838"/>

</xml_diff>

<commit_message>
Finish first 2 week notes
</commit_message>
<xml_diff>
--- a/ADSnotes.docx
+++ b/ADSnotes.docx
@@ -6998,6 +6998,14 @@
           <w:lang w:val="en-US"/>
         </w:rPr>
         <w:tab/>
+      </w:r>
+      <w:r>
+        <w:rPr>
+          <w:rFonts w:hint="default" w:ascii="SimSun" w:hAnsi="SimSun" w:eastAsia="SimSun" w:cs="SimSun"/>
+          <w:sz w:val="24"/>
+          <w:szCs w:val="24"/>
+          <w:lang w:val="en-US"/>
+        </w:rPr>
         <w:t>T</w:t>
       </w:r>
       <w:r>
@@ -7905,66 +7913,693 @@
       <w:pPr>
         <w:bidi w:val="0"/>
         <w:ind w:firstLine="420" w:firstLineChars="0"/>
-        <w:rPr>
-          <w:rFonts w:hint="default" w:ascii="SimSun" w:hAnsi="SimSun" w:eastAsia="SimSun" w:cs="SimSun"/>
-          <w:sz w:val="24"/>
-          <w:szCs w:val="24"/>
-          <w:lang w:val="en-US"/>
-        </w:rPr>
-      </w:pPr>
-      <w:r>
-        <w:rPr>
-          <w:rFonts w:hint="default" w:ascii="SimSun" w:hAnsi="SimSun" w:eastAsia="SimSun" w:cs="SimSun"/>
-          <w:sz w:val="24"/>
-          <w:szCs w:val="24"/>
-          <w:lang w:val="en-US"/>
-        </w:rPr>
-        <w:t>[Ezt probaljuk meg a recurrence equation-nel igazolni.]</w:t>
-      </w:r>
-    </w:p>
-    <w:p>
-      <w:pPr>
-        <w:bidi w:val="0"/>
-        <w:ind w:firstLine="420" w:firstLineChars="0"/>
-        <w:rPr>
-          <w:rFonts w:hint="default" w:ascii="SimSun" w:hAnsi="SimSun" w:eastAsia="SimSun" w:cs="SimSun"/>
-          <w:sz w:val="24"/>
-          <w:szCs w:val="24"/>
-          <w:lang w:val="en-US"/>
-        </w:rPr>
-      </w:pPr>
-    </w:p>
-    <w:p>
-      <w:pPr>
-        <w:bidi w:val="0"/>
-        <w:ind w:firstLine="420" w:firstLineChars="0"/>
-        <w:rPr>
-          <w:rFonts w:hint="default" w:ascii="SimSun" w:hAnsi="SimSun" w:eastAsia="SimSun" w:cs="SimSun"/>
-          <w:sz w:val="24"/>
-          <w:szCs w:val="24"/>
-          <w:lang w:val="en-US"/>
-        </w:rPr>
-      </w:pPr>
-      <w:r>
-        <w:rPr>
-          <w:rFonts w:hint="default" w:ascii="SimSun" w:hAnsi="SimSun" w:eastAsia="SimSun" w:cs="SimSun"/>
-          <w:sz w:val="24"/>
-          <w:szCs w:val="24"/>
-          <w:lang w:val="en-US"/>
-        </w:rPr>
-        <w:t>[A 203-as (221-es) oldalon tartok.</w:t>
+      </w:pPr>
+      <w:r>
+        <w:drawing>
+          <wp:inline distT="0" distB="0" distL="114300" distR="114300">
+            <wp:extent cx="5067300" cy="1722120"/>
+            <wp:effectExtent l="0" t="0" r="7620" b="0"/>
+            <wp:docPr id="40" name="Picture 1"/>
+            <wp:cNvGraphicFramePr>
+              <a:graphicFrameLocks xmlns:a="http://schemas.openxmlformats.org/drawingml/2006/main" noChangeAspect="1"/>
+            </wp:cNvGraphicFramePr>
+            <a:graphic xmlns:a="http://schemas.openxmlformats.org/drawingml/2006/main">
+              <a:graphicData uri="http://schemas.openxmlformats.org/drawingml/2006/picture">
+                <pic:pic xmlns:pic="http://schemas.openxmlformats.org/drawingml/2006/picture">
+                  <pic:nvPicPr>
+                    <pic:cNvPr id="40" name="Picture 1"/>
+                    <pic:cNvPicPr>
+                      <a:picLocks noChangeAspect="1"/>
+                    </pic:cNvPicPr>
+                  </pic:nvPicPr>
+                  <pic:blipFill>
+                    <a:blip r:embed="rId43"/>
+                    <a:stretch>
+                      <a:fillRect/>
+                    </a:stretch>
+                  </pic:blipFill>
+                  <pic:spPr>
+                    <a:xfrm>
+                      <a:off x="0" y="0"/>
+                      <a:ext cx="5067300" cy="1722120"/>
+                    </a:xfrm>
+                    <a:prstGeom prst="rect">
+                      <a:avLst/>
+                    </a:prstGeom>
+                    <a:noFill/>
+                    <a:ln>
+                      <a:noFill/>
+                    </a:ln>
+                  </pic:spPr>
+                </pic:pic>
+              </a:graphicData>
+            </a:graphic>
+          </wp:inline>
+        </w:drawing>
+      </w:r>
+    </w:p>
+    <w:p>
+      <w:pPr>
+        <w:bidi w:val="0"/>
+        <w:ind w:firstLine="420" w:firstLineChars="0"/>
+        <w:rPr>
+          <w:rFonts w:hint="default"/>
+          <w:lang w:val="en-US"/>
+        </w:rPr>
+      </w:pPr>
+    </w:p>
+    <w:p>
+      <w:pPr>
+        <w:bidi w:val="0"/>
+        <w:ind w:firstLine="420" w:firstLineChars="0"/>
+        <w:rPr>
+          <w:rFonts w:hint="default" w:ascii="SimSun" w:hAnsi="SimSun" w:eastAsia="SimSun" w:cs="SimSun"/>
+          <w:sz w:val="24"/>
+          <w:szCs w:val="24"/>
+          <w:lang w:val="en-US"/>
+        </w:rPr>
+      </w:pPr>
+      <w:r>
+        <w:rPr>
+          <w:rFonts w:hint="default" w:ascii="SimSun" w:hAnsi="SimSun" w:eastAsia="SimSun" w:cs="SimSun"/>
+          <w:sz w:val="24"/>
+          <w:szCs w:val="24"/>
+          <w:lang w:val="en-US"/>
+        </w:rPr>
+        <w:t>Proving Binary Search Time Complexity</w:t>
+      </w:r>
+    </w:p>
+    <w:p>
+      <w:pPr>
+        <w:bidi w:val="0"/>
+        <w:ind w:firstLine="420" w:firstLineChars="0"/>
+        <w:rPr>
+          <w:rFonts w:hint="default" w:ascii="SimSun" w:hAnsi="SimSun" w:eastAsia="SimSun" w:cs="SimSun"/>
+          <w:sz w:val="24"/>
+          <w:szCs w:val="24"/>
+          <w:lang w:val="en-US"/>
+        </w:rPr>
+      </w:pPr>
+    </w:p>
+    <w:p>
+      <w:pPr>
+        <w:bidi w:val="0"/>
+        <w:ind w:left="420" w:leftChars="0" w:firstLine="420" w:firstLineChars="0"/>
+        <w:rPr>
+          <w:rFonts w:hint="default" w:ascii="SimSun" w:hAnsi="SimSun" w:eastAsia="SimSun" w:cs="SimSun"/>
+          <w:sz w:val="24"/>
+          <w:szCs w:val="24"/>
+          <w:lang w:val="en-US"/>
+        </w:rPr>
+      </w:pPr>
+      <w:r>
+        <w:rPr>
+          <w:rFonts w:hint="default" w:ascii="SimSun" w:hAnsi="SimSun" w:eastAsia="SimSun" w:cs="SimSun"/>
+          <w:sz w:val="24"/>
+          <w:szCs w:val="24"/>
+          <w:lang w:val="en-US"/>
+        </w:rPr>
+        <w:t>[Konyv: 203 (221) -es oldaltol]</w:t>
+      </w:r>
+    </w:p>
+    <w:p>
+      <w:pPr>
+        <w:bidi w:val="0"/>
+        <w:ind w:left="420" w:leftChars="0" w:firstLine="420" w:firstLineChars="0"/>
+        <w:rPr>
+          <w:rFonts w:hint="default" w:ascii="SimSun" w:hAnsi="SimSun" w:eastAsia="SimSun" w:cs="SimSun"/>
+          <w:sz w:val="24"/>
+          <w:szCs w:val="24"/>
+          <w:lang w:val="en-US"/>
+        </w:rPr>
+      </w:pPr>
+    </w:p>
+    <w:p>
+      <w:pPr>
+        <w:bidi w:val="0"/>
+        <w:ind w:firstLine="420" w:firstLineChars="0"/>
+        <w:rPr>
+          <w:rFonts w:hint="default" w:ascii="SimSun" w:hAnsi="SimSun" w:eastAsia="SimSun" w:cs="SimSun"/>
+          <w:sz w:val="24"/>
+          <w:szCs w:val="24"/>
+          <w:lang w:val="en-US"/>
+        </w:rPr>
+      </w:pPr>
+      <w:r>
+        <w:rPr>
+          <w:rFonts w:hint="default" w:ascii="SimSun" w:hAnsi="SimSun" w:eastAsia="SimSun" w:cs="SimSun"/>
+          <w:sz w:val="24"/>
+          <w:szCs w:val="24"/>
+          <w:lang w:val="en-US"/>
+        </w:rPr>
+        <w:t>Proving Disk Space Usage Time Complexity</w:t>
+      </w:r>
+    </w:p>
+    <w:p>
+      <w:pPr>
+        <w:bidi w:val="0"/>
+        <w:ind w:firstLine="420" w:firstLineChars="0"/>
+        <w:rPr>
+          <w:rFonts w:hint="default" w:ascii="SimSun" w:hAnsi="SimSun" w:eastAsia="SimSun" w:cs="SimSun"/>
+          <w:sz w:val="24"/>
+          <w:szCs w:val="24"/>
+          <w:lang w:val="en-US"/>
+        </w:rPr>
+      </w:pPr>
+    </w:p>
+    <w:p>
+      <w:pPr>
+        <w:bidi w:val="0"/>
+        <w:ind w:left="420" w:leftChars="0" w:firstLine="420" w:firstLineChars="0"/>
+        <w:rPr>
+          <w:rFonts w:hint="default" w:ascii="SimSun" w:hAnsi="SimSun" w:eastAsia="SimSun" w:cs="SimSun"/>
+          <w:sz w:val="24"/>
+          <w:szCs w:val="24"/>
+          <w:lang w:val="en-US"/>
+        </w:rPr>
+      </w:pPr>
+      <w:r>
+        <w:rPr>
+          <w:rFonts w:hint="default" w:ascii="SimSun" w:hAnsi="SimSun" w:eastAsia="SimSun" w:cs="SimSun"/>
+          <w:sz w:val="24"/>
+          <w:szCs w:val="24"/>
+          <w:lang w:val="en-US"/>
+        </w:rPr>
+        <w:t>[Konyv: 204 (222) -es oldaltol]</w:t>
+      </w:r>
+    </w:p>
+    <w:p>
+      <w:pPr>
+        <w:bidi w:val="0"/>
+        <w:ind w:left="420" w:leftChars="0" w:firstLine="420" w:firstLineChars="0"/>
+        <w:rPr>
+          <w:rFonts w:hint="default" w:ascii="SimSun" w:hAnsi="SimSun" w:eastAsia="SimSun" w:cs="SimSun"/>
+          <w:sz w:val="24"/>
+          <w:szCs w:val="24"/>
+          <w:lang w:val="en-US"/>
+        </w:rPr>
+      </w:pPr>
+    </w:p>
+    <w:p>
+      <w:pPr>
+        <w:bidi w:val="0"/>
+        <w:ind w:firstLine="420" w:firstLineChars="0"/>
+        <w:rPr>
+          <w:rFonts w:hint="default" w:ascii="SimSun" w:hAnsi="SimSun" w:eastAsia="SimSun" w:cs="SimSun"/>
+          <w:sz w:val="24"/>
+          <w:szCs w:val="24"/>
+          <w:lang w:val="en-US"/>
+        </w:rPr>
+      </w:pPr>
+      <w:r>
+        <w:rPr>
+          <w:rFonts w:hint="default" w:ascii="SimSun" w:hAnsi="SimSun" w:eastAsia="SimSun" w:cs="SimSun"/>
+          <w:sz w:val="24"/>
+          <w:szCs w:val="24"/>
+          <w:lang w:val="en-US"/>
+        </w:rPr>
+        <w:t>Amortization</w:t>
+      </w:r>
+    </w:p>
+    <w:p>
+      <w:pPr>
+        <w:bidi w:val="0"/>
+        <w:ind w:firstLine="420" w:firstLineChars="0"/>
+        <w:rPr>
+          <w:rFonts w:hint="default" w:ascii="SimSun" w:hAnsi="SimSun" w:eastAsia="SimSun" w:cs="SimSun"/>
+          <w:sz w:val="24"/>
+          <w:szCs w:val="24"/>
+          <w:lang w:val="en-US"/>
+        </w:rPr>
+      </w:pPr>
+    </w:p>
+    <w:p>
+      <w:pPr>
+        <w:bidi w:val="0"/>
+        <w:ind w:left="420" w:leftChars="0" w:firstLine="420" w:firstLineChars="0"/>
+        <w:rPr>
+          <w:rFonts w:hint="default" w:ascii="SimSun" w:hAnsi="SimSun" w:eastAsia="SimSun" w:cs="SimSun"/>
+          <w:sz w:val="24"/>
+          <w:szCs w:val="24"/>
+          <w:lang w:val="en-US"/>
+        </w:rPr>
+      </w:pPr>
+      <w:r>
+        <w:rPr>
+          <w:rFonts w:hint="default" w:ascii="SimSun" w:hAnsi="SimSun" w:eastAsia="SimSun" w:cs="SimSun"/>
+          <w:sz w:val="24"/>
+          <w:szCs w:val="24"/>
+          <w:lang w:val="en-US"/>
+        </w:rPr>
+        <w:t>[Konyv: 205 (223) -es oldaltol]</w:t>
+      </w:r>
+    </w:p>
+    <w:p>
+      <w:pPr>
+        <w:bidi w:val="0"/>
+        <w:rPr>
+          <w:rFonts w:hint="default" w:ascii="SimSun" w:hAnsi="SimSun" w:eastAsia="SimSun" w:cs="SimSun"/>
+          <w:sz w:val="24"/>
+          <w:szCs w:val="24"/>
+          <w:lang w:val="en-US"/>
+        </w:rPr>
+      </w:pPr>
+    </w:p>
+    <w:p>
+      <w:pPr>
+        <w:bidi w:val="0"/>
+        <w:rPr>
+          <w:rFonts w:hint="default" w:ascii="SimSun" w:hAnsi="SimSun" w:eastAsia="SimSun" w:cs="SimSun"/>
+          <w:sz w:val="24"/>
+          <w:szCs w:val="24"/>
+          <w:lang w:val="en-US"/>
+        </w:rPr>
+      </w:pPr>
+    </w:p>
+    <w:p>
+      <w:pPr>
+        <w:bidi w:val="0"/>
+        <w:rPr>
+          <w:rFonts w:hint="default" w:ascii="SimSun" w:hAnsi="SimSun" w:eastAsia="SimSun" w:cs="SimSun"/>
+          <w:sz w:val="24"/>
+          <w:szCs w:val="24"/>
+          <w:lang w:val="en-US"/>
+        </w:rPr>
+      </w:pPr>
+      <w:r>
+        <w:rPr>
+          <w:rFonts w:hint="default" w:ascii="SimSun" w:hAnsi="SimSun" w:eastAsia="SimSun" w:cs="SimSun"/>
+          <w:sz w:val="24"/>
+          <w:szCs w:val="24"/>
+          <w:lang w:val="en-US"/>
+        </w:rPr>
+        <w:t>Recursion Run Amok</w:t>
+      </w:r>
+    </w:p>
+    <w:p>
+      <w:pPr>
+        <w:bidi w:val="0"/>
+        <w:rPr>
+          <w:rFonts w:hint="default" w:ascii="SimSun" w:hAnsi="SimSun" w:eastAsia="SimSun" w:cs="SimSun"/>
+          <w:sz w:val="24"/>
+          <w:szCs w:val="24"/>
+          <w:lang w:val="en-US"/>
+        </w:rPr>
+      </w:pPr>
+    </w:p>
+    <w:p>
+      <w:pPr>
+        <w:bidi w:val="0"/>
+        <w:ind w:firstLine="420" w:firstLineChars="0"/>
+        <w:rPr>
+          <w:rFonts w:hint="default" w:ascii="SimSun" w:hAnsi="SimSun" w:eastAsia="SimSun" w:cs="SimSun"/>
+          <w:sz w:val="24"/>
+          <w:szCs w:val="24"/>
+          <w:lang w:val="en-US"/>
+        </w:rPr>
+      </w:pPr>
+      <w:r>
+        <w:rPr>
+          <w:rFonts w:hint="default" w:ascii="SimSun" w:hAnsi="SimSun" w:eastAsia="SimSun" w:cs="SimSun"/>
+          <w:sz w:val="24"/>
+          <w:szCs w:val="24"/>
+          <w:lang w:val="en-US"/>
+        </w:rPr>
+        <w:t>Inefficient recursion</w:t>
+      </w:r>
+    </w:p>
+    <w:p>
+      <w:pPr>
+        <w:bidi w:val="0"/>
+        <w:ind w:firstLine="420" w:firstLineChars="0"/>
+        <w:rPr>
+          <w:rFonts w:hint="default" w:ascii="SimSun" w:hAnsi="SimSun" w:eastAsia="SimSun" w:cs="SimSun"/>
+          <w:sz w:val="24"/>
+          <w:szCs w:val="24"/>
+          <w:lang w:val="en-US"/>
+        </w:rPr>
+      </w:pPr>
+    </w:p>
+    <w:p>
+      <w:pPr>
+        <w:bidi w:val="0"/>
+        <w:ind w:firstLine="420" w:firstLineChars="0"/>
+        <w:rPr>
+          <w:rFonts w:hint="default" w:ascii="SimSun" w:hAnsi="SimSun" w:eastAsia="SimSun" w:cs="SimSun"/>
+          <w:sz w:val="24"/>
+          <w:szCs w:val="24"/>
+          <w:lang w:val="en-US"/>
+        </w:rPr>
+      </w:pPr>
+      <w:r>
+        <w:rPr>
+          <w:rFonts w:hint="default" w:ascii="SimSun" w:hAnsi="SimSun" w:eastAsia="SimSun" w:cs="SimSun"/>
+          <w:sz w:val="24"/>
+          <w:szCs w:val="24"/>
+          <w:lang w:val="en-US"/>
+        </w:rPr>
+        <w:t>[Konyv: 215 (233) -tol magyarazat, hogy mitol Inefficient]</w:t>
+      </w:r>
+    </w:p>
+    <w:p>
+      <w:pPr>
+        <w:bidi w:val="0"/>
+        <w:ind w:firstLine="420" w:firstLineChars="0"/>
+        <w:rPr>
+          <w:rFonts w:hint="default" w:ascii="SimSun" w:hAnsi="SimSun" w:eastAsia="SimSun" w:cs="SimSun"/>
+          <w:sz w:val="24"/>
+          <w:szCs w:val="24"/>
+          <w:lang w:val="en-US"/>
+        </w:rPr>
+      </w:pPr>
+    </w:p>
+    <w:p>
+      <w:pPr>
+        <w:bidi w:val="0"/>
+        <w:ind w:firstLine="420" w:firstLineChars="0"/>
+        <w:rPr>
+          <w:rFonts w:hint="default" w:ascii="SimSun" w:hAnsi="SimSun" w:eastAsia="SimSun" w:cs="SimSun"/>
+          <w:sz w:val="24"/>
+          <w:szCs w:val="24"/>
+          <w:lang w:val="en-US"/>
+        </w:rPr>
+      </w:pPr>
+      <w:r>
+        <w:rPr>
+          <w:rFonts w:hint="default" w:ascii="SimSun" w:hAnsi="SimSun" w:eastAsia="SimSun" w:cs="SimSun"/>
+          <w:sz w:val="24"/>
+          <w:szCs w:val="24"/>
+          <w:lang w:val="en-US"/>
+        </w:rPr>
+        <w:t>E</w:t>
+      </w:r>
+      <w:r>
+        <w:rPr>
+          <w:rFonts w:ascii="SimSun" w:hAnsi="SimSun" w:eastAsia="SimSun" w:cs="SimSun"/>
+          <w:sz w:val="24"/>
+          <w:szCs w:val="24"/>
+        </w:rPr>
+        <w:t>lement uniqueness problem</w:t>
+      </w:r>
+      <w:r>
+        <w:rPr>
+          <w:rFonts w:hint="default" w:ascii="SimSun" w:hAnsi="SimSun" w:eastAsia="SimSun" w:cs="SimSun"/>
+          <w:sz w:val="24"/>
+          <w:szCs w:val="24"/>
+          <w:lang w:val="en-US"/>
+        </w:rPr>
+        <w:t xml:space="preserve"> revisited</w:t>
+      </w:r>
+    </w:p>
+    <w:p>
+      <w:pPr>
+        <w:bidi w:val="0"/>
+        <w:ind w:firstLine="420" w:firstLineChars="0"/>
+        <w:rPr>
+          <w:rFonts w:hint="default" w:ascii="SimSun" w:hAnsi="SimSun" w:eastAsia="SimSun" w:cs="SimSun"/>
+          <w:sz w:val="24"/>
+          <w:szCs w:val="24"/>
+          <w:lang w:val="en-US"/>
+        </w:rPr>
+      </w:pPr>
+    </w:p>
+    <w:p>
+      <w:pPr>
+        <w:bidi w:val="0"/>
+        <w:ind w:firstLine="420" w:firstLineChars="0"/>
+      </w:pPr>
+      <w:r>
+        <w:drawing>
+          <wp:inline distT="0" distB="0" distL="114300" distR="114300">
+            <wp:extent cx="5273675" cy="1207135"/>
+            <wp:effectExtent l="0" t="0" r="14605" b="12065"/>
+            <wp:docPr id="41" name="Picture 2"/>
+            <wp:cNvGraphicFramePr>
+              <a:graphicFrameLocks xmlns:a="http://schemas.openxmlformats.org/drawingml/2006/main" noChangeAspect="1"/>
+            </wp:cNvGraphicFramePr>
+            <a:graphic xmlns:a="http://schemas.openxmlformats.org/drawingml/2006/main">
+              <a:graphicData uri="http://schemas.openxmlformats.org/drawingml/2006/picture">
+                <pic:pic xmlns:pic="http://schemas.openxmlformats.org/drawingml/2006/picture">
+                  <pic:nvPicPr>
+                    <pic:cNvPr id="41" name="Picture 2"/>
+                    <pic:cNvPicPr>
+                      <a:picLocks noChangeAspect="1"/>
+                    </pic:cNvPicPr>
+                  </pic:nvPicPr>
+                  <pic:blipFill>
+                    <a:blip r:embed="rId44"/>
+                    <a:stretch>
+                      <a:fillRect/>
+                    </a:stretch>
+                  </pic:blipFill>
+                  <pic:spPr>
+                    <a:xfrm>
+                      <a:off x="0" y="0"/>
+                      <a:ext cx="5273675" cy="1207135"/>
+                    </a:xfrm>
+                    <a:prstGeom prst="rect">
+                      <a:avLst/>
+                    </a:prstGeom>
+                    <a:noFill/>
+                    <a:ln>
+                      <a:noFill/>
+                    </a:ln>
+                  </pic:spPr>
+                </pic:pic>
+              </a:graphicData>
+            </a:graphic>
+          </wp:inline>
+        </w:drawing>
+      </w:r>
+    </w:p>
+    <w:p>
+      <w:pPr>
+        <w:bidi w:val="0"/>
+        <w:ind w:firstLine="420" w:firstLineChars="0"/>
+      </w:pPr>
+    </w:p>
+    <w:p>
+      <w:pPr>
+        <w:bidi w:val="0"/>
+        <w:ind w:firstLine="420" w:firstLineChars="0"/>
+      </w:pPr>
+    </w:p>
+    <w:p>
+      <w:pPr>
+        <w:bidi w:val="0"/>
+        <w:ind w:firstLine="420" w:firstLineChars="0"/>
+        <w:rPr>
+          <w:rFonts w:hint="default"/>
+          <w:lang w:val="en-US"/>
+        </w:rPr>
+      </w:pPr>
+      <w:r>
+        <w:rPr>
+          <w:rFonts w:hint="default"/>
+          <w:lang w:val="en-US"/>
+        </w:rPr>
+        <w:t xml:space="preserve">Fibonacci Bad </w:t>
+      </w:r>
+    </w:p>
+    <w:p>
+      <w:pPr>
+        <w:bidi w:val="0"/>
+        <w:ind w:firstLine="420" w:firstLineChars="0"/>
+        <w:rPr>
+          <w:rFonts w:hint="default"/>
+          <w:lang w:val="en-US"/>
+        </w:rPr>
+      </w:pPr>
+    </w:p>
+    <w:p>
+      <w:pPr>
+        <w:bidi w:val="0"/>
+        <w:ind w:firstLine="420" w:firstLineChars="0"/>
+      </w:pPr>
+      <w:r>
+        <w:drawing>
+          <wp:inline distT="0" distB="0" distL="114300" distR="114300">
+            <wp:extent cx="3680460" cy="1203960"/>
+            <wp:effectExtent l="0" t="0" r="7620" b="0"/>
+            <wp:docPr id="42" name="Picture 3"/>
+            <wp:cNvGraphicFramePr>
+              <a:graphicFrameLocks xmlns:a="http://schemas.openxmlformats.org/drawingml/2006/main" noChangeAspect="1"/>
+            </wp:cNvGraphicFramePr>
+            <a:graphic xmlns:a="http://schemas.openxmlformats.org/drawingml/2006/main">
+              <a:graphicData uri="http://schemas.openxmlformats.org/drawingml/2006/picture">
+                <pic:pic xmlns:pic="http://schemas.openxmlformats.org/drawingml/2006/picture">
+                  <pic:nvPicPr>
+                    <pic:cNvPr id="42" name="Picture 3"/>
+                    <pic:cNvPicPr>
+                      <a:picLocks noChangeAspect="1"/>
+                    </pic:cNvPicPr>
+                  </pic:nvPicPr>
+                  <pic:blipFill>
+                    <a:blip r:embed="rId45"/>
+                    <a:stretch>
+                      <a:fillRect/>
+                    </a:stretch>
+                  </pic:blipFill>
+                  <pic:spPr>
+                    <a:xfrm>
+                      <a:off x="0" y="0"/>
+                      <a:ext cx="3680460" cy="1203960"/>
+                    </a:xfrm>
+                    <a:prstGeom prst="rect">
+                      <a:avLst/>
+                    </a:prstGeom>
+                    <a:noFill/>
+                    <a:ln>
+                      <a:noFill/>
+                    </a:ln>
+                  </pic:spPr>
+                </pic:pic>
+              </a:graphicData>
+            </a:graphic>
+          </wp:inline>
+        </w:drawing>
+      </w:r>
+    </w:p>
+    <w:p>
+      <w:pPr>
+        <w:bidi w:val="0"/>
+        <w:ind w:firstLine="420" w:firstLineChars="0"/>
+      </w:pPr>
+    </w:p>
+    <w:p>
+      <w:pPr>
+        <w:bidi w:val="0"/>
+        <w:ind w:firstLine="420" w:firstLineChars="0"/>
+      </w:pPr>
+      <w:r>
+        <w:rPr>
+          <w:rFonts w:hint="default"/>
+          <w:lang w:val="en-US"/>
+        </w:rPr>
+        <w:t>Fibonacci Good</w:t>
+      </w:r>
+    </w:p>
+    <w:p>
+      <w:pPr>
+        <w:bidi w:val="0"/>
+        <w:ind w:firstLine="420" w:firstLineChars="0"/>
+      </w:pPr>
+    </w:p>
+    <w:p>
+      <w:pPr>
+        <w:bidi w:val="0"/>
+        <w:ind w:firstLine="420" w:firstLineChars="0"/>
+      </w:pPr>
+      <w:r>
+        <w:drawing>
+          <wp:inline distT="0" distB="0" distL="114300" distR="114300">
+            <wp:extent cx="5173980" cy="1828800"/>
+            <wp:effectExtent l="0" t="0" r="7620" b="0"/>
+            <wp:docPr id="43" name="Picture 4"/>
+            <wp:cNvGraphicFramePr>
+              <a:graphicFrameLocks xmlns:a="http://schemas.openxmlformats.org/drawingml/2006/main" noChangeAspect="1"/>
+            </wp:cNvGraphicFramePr>
+            <a:graphic xmlns:a="http://schemas.openxmlformats.org/drawingml/2006/main">
+              <a:graphicData uri="http://schemas.openxmlformats.org/drawingml/2006/picture">
+                <pic:pic xmlns:pic="http://schemas.openxmlformats.org/drawingml/2006/picture">
+                  <pic:nvPicPr>
+                    <pic:cNvPr id="43" name="Picture 4"/>
+                    <pic:cNvPicPr>
+                      <a:picLocks noChangeAspect="1"/>
+                    </pic:cNvPicPr>
+                  </pic:nvPicPr>
+                  <pic:blipFill>
+                    <a:blip r:embed="rId46"/>
+                    <a:stretch>
+                      <a:fillRect/>
+                    </a:stretch>
+                  </pic:blipFill>
+                  <pic:spPr>
+                    <a:xfrm>
+                      <a:off x="0" y="0"/>
+                      <a:ext cx="5173980" cy="1828800"/>
+                    </a:xfrm>
+                    <a:prstGeom prst="rect">
+                      <a:avLst/>
+                    </a:prstGeom>
+                    <a:noFill/>
+                    <a:ln>
+                      <a:noFill/>
+                    </a:ln>
+                  </pic:spPr>
+                </pic:pic>
+              </a:graphicData>
+            </a:graphic>
+          </wp:inline>
+        </w:drawing>
+      </w:r>
+    </w:p>
+    <w:p>
+      <w:pPr>
+        <w:bidi w:val="0"/>
+        <w:ind w:firstLine="420" w:firstLineChars="0"/>
+        <w:rPr>
+          <w:rFonts w:hint="default"/>
+          <w:lang w:val="en-US"/>
+        </w:rPr>
+      </w:pPr>
+    </w:p>
+    <w:p>
+      <w:pPr>
+        <w:bidi w:val="0"/>
+        <w:ind w:firstLine="420" w:firstLineChars="0"/>
+        <w:rPr>
+          <w:rFonts w:hint="default"/>
+          <w:lang w:val="en-US"/>
+        </w:rPr>
+      </w:pPr>
+    </w:p>
+    <w:p>
+      <w:pPr>
+        <w:bidi w:val="0"/>
+        <w:ind w:firstLine="420" w:firstLineChars="0"/>
+        <w:rPr>
+          <w:rFonts w:hint="default"/>
+          <w:lang w:val="en-US"/>
+        </w:rPr>
+      </w:pPr>
+      <w:r>
+        <w:rPr>
+          <w:rFonts w:hint="default"/>
+          <w:lang w:val="en-US"/>
+        </w:rPr>
+        <w:t>Tail Recursion</w:t>
+      </w:r>
+    </w:p>
+    <w:p>
+      <w:pPr>
+        <w:bidi w:val="0"/>
+        <w:ind w:firstLine="420" w:firstLineChars="0"/>
+        <w:rPr>
+          <w:rFonts w:hint="default"/>
+          <w:lang w:val="en-US"/>
+        </w:rPr>
+      </w:pPr>
+    </w:p>
+    <w:p>
+      <w:pPr>
+        <w:bidi w:val="0"/>
+        <w:ind w:firstLine="420" w:firstLineChars="0"/>
+        <w:rPr>
+          <w:rFonts w:hint="default"/>
+          <w:lang w:val="en-US"/>
+        </w:rPr>
+      </w:pPr>
+      <w:r>
+        <w:rPr>
+          <w:rFonts w:ascii="SimSun" w:hAnsi="SimSun" w:eastAsia="SimSun" w:cs="SimSun"/>
+          <w:sz w:val="24"/>
+          <w:szCs w:val="24"/>
+        </w:rPr>
+        <w:t>A recursion is a tail recursion if any recursive call that is made from one context is the very last operation in that context, with the return value of the recursive call (if any) immediately returned by the enclosing recursion. By necessity, a tail recursion must be a linear recursion</w:t>
       </w:r>
       <w:bookmarkStart w:id="0" w:name="_GoBack"/>
       <w:bookmarkEnd w:id="0"/>
-      <w:r>
-        <w:rPr>
-          <w:rFonts w:hint="default" w:ascii="SimSun" w:hAnsi="SimSun" w:eastAsia="SimSun" w:cs="SimSun"/>
-          <w:sz w:val="24"/>
-          <w:szCs w:val="24"/>
-          <w:lang w:val="en-US"/>
-        </w:rPr>
-        <w:t>]</w:t>
-      </w:r>
     </w:p>
     <w:sectPr>
       <w:pgSz w:w="11906" w:h="16838"/>

</xml_diff>